<commit_message>
Editing the writeup files
</commit_message>
<xml_diff>
--- a/writeup.docx
+++ b/writeup.docx
@@ -229,17 +229,7 @@
           <w:sz w:val="24"/>
           <w:szCs w:val="24"/>
         </w:rPr>
-        <w:t xml:space="preserve">I have chosen </w:t>
-      </w:r>
-      <w:proofErr w:type="gramStart"/>
-      <w:r>
-        <w:rPr>
-          <w:rFonts w:ascii="Times New Roman" w:eastAsia="LMRoman10" w:hAnsi="Times New Roman"/>
-          <w:color w:val="000000"/>
-          <w:sz w:val="24"/>
-          <w:szCs w:val="24"/>
-        </w:rPr>
-        <w:t xml:space="preserve">the </w:t>
+        <w:t xml:space="preserve">I have chosen the </w:t>
       </w:r>
       <w:r>
         <w:rPr>
@@ -259,7 +249,6 @@
         </w:rPr>
         <w:t>“</w:t>
       </w:r>
-      <w:proofErr w:type="gramEnd"/>
       <w:r>
         <w:rPr>
           <w:rFonts w:ascii="Times New Roman" w:eastAsia="LMRoman10" w:hAnsi="Times New Roman"/>
@@ -378,25 +367,14 @@
           <w:szCs w:val="24"/>
         </w:rPr>
       </w:pPr>
-      <w:proofErr w:type="gramStart"/>
-      <w:r>
-        <w:rPr>
-          <w:rFonts w:ascii="Times New Roman" w:eastAsia="LMRoman10" w:hAnsi="Times New Roman"/>
-          <w:color w:val="000000"/>
-          <w:sz w:val="24"/>
-          <w:szCs w:val="24"/>
-        </w:rPr>
-        <w:t>Firstly</w:t>
-      </w:r>
-      <w:proofErr w:type="gramEnd"/>
-      <w:r>
-        <w:rPr>
-          <w:rFonts w:ascii="Times New Roman" w:eastAsia="LMRoman10" w:hAnsi="Times New Roman"/>
-          <w:color w:val="000000"/>
-          <w:sz w:val="24"/>
-          <w:szCs w:val="24"/>
-        </w:rPr>
-        <w:t xml:space="preserve"> for completing the execution of this particular</w:t>
+      <w:r>
+        <w:rPr>
+          <w:rFonts w:ascii="Times New Roman" w:eastAsia="LMRoman10" w:hAnsi="Times New Roman"/>
+          <w:color w:val="000000"/>
+          <w:sz w:val="24"/>
+          <w:szCs w:val="24"/>
+        </w:rPr>
+        <w:t>Firstly for completing the execution of this particular</w:t>
       </w:r>
       <w:r>
         <w:rPr>
@@ -662,31 +640,7 @@
           <w:sz w:val="24"/>
           <w:szCs w:val="24"/>
         </w:rPr>
-        <w:t xml:space="preserve">avoid high </w:t>
-      </w:r>
-      <w:proofErr w:type="gramStart"/>
-      <w:r>
-        <w:rPr>
-          <w:rFonts w:ascii="Times New Roman" w:eastAsia="LMRoman10" w:hAnsi="Times New Roman"/>
-          <w:b/>
-          <w:bCs/>
-          <w:color w:val="000000"/>
-          <w:sz w:val="24"/>
-          <w:szCs w:val="24"/>
-        </w:rPr>
-        <w:t>costs</w:t>
-      </w:r>
-      <w:proofErr w:type="gramEnd"/>
-      <w:r>
-        <w:rPr>
-          <w:rFonts w:ascii="Times New Roman" w:eastAsia="LMRoman10" w:hAnsi="Times New Roman"/>
-          <w:b/>
-          <w:bCs/>
-          <w:color w:val="000000"/>
-          <w:sz w:val="24"/>
-          <w:szCs w:val="24"/>
-        </w:rPr>
-        <w:t xml:space="preserve"> </w:t>
+        <w:t xml:space="preserve">avoid high costs </w:t>
       </w:r>
       <w:r>
         <w:rPr>
@@ -808,27 +762,7 @@
           <w:sz w:val="24"/>
           <w:szCs w:val="24"/>
         </w:rPr>
-        <w:t xml:space="preserve">looking at the instance type and their </w:t>
-      </w:r>
-      <w:proofErr w:type="gramStart"/>
-      <w:r>
-        <w:rPr>
-          <w:rFonts w:ascii="Times New Roman" w:eastAsia="LMRoman10" w:hAnsi="Times New Roman"/>
-          <w:color w:val="000000"/>
-          <w:sz w:val="24"/>
-          <w:szCs w:val="24"/>
-        </w:rPr>
-        <w:t>pricing :</w:t>
-      </w:r>
-      <w:proofErr w:type="gramEnd"/>
-      <w:r>
-        <w:rPr>
-          <w:rFonts w:ascii="Times New Roman" w:eastAsia="LMRoman10" w:hAnsi="Times New Roman"/>
-          <w:color w:val="000000"/>
-          <w:sz w:val="24"/>
-          <w:szCs w:val="24"/>
-        </w:rPr>
-        <w:t xml:space="preserve"> </w:t>
+        <w:t xml:space="preserve">looking at the instance type and their pricing : </w:t>
       </w:r>
       <w:hyperlink r:id="rId7" w:history="1">
         <w:r>
@@ -848,27 +782,7 @@
           <w:sz w:val="24"/>
           <w:szCs w:val="24"/>
         </w:rPr>
-        <w:t xml:space="preserve"> , we have two choices “ml.t2.medium” and “ml.t3.medium”. Both have 2 vCPU and 4 GB Memory, and as per doc “ml.t</w:t>
-      </w:r>
-      <w:proofErr w:type="gramStart"/>
-      <w:r>
-        <w:rPr>
-          <w:rFonts w:ascii="Times New Roman" w:eastAsia="LMRoman10" w:hAnsi="Times New Roman"/>
-          <w:color w:val="000000"/>
-          <w:sz w:val="24"/>
-          <w:szCs w:val="24"/>
-        </w:rPr>
-        <w:t>3.medium</w:t>
-      </w:r>
-      <w:proofErr w:type="gramEnd"/>
-      <w:r>
-        <w:rPr>
-          <w:rFonts w:ascii="Times New Roman" w:eastAsia="LMRoman10" w:hAnsi="Times New Roman"/>
-          <w:color w:val="000000"/>
-          <w:sz w:val="24"/>
-          <w:szCs w:val="24"/>
-        </w:rPr>
-        <w:t>” has a slightly higher cost as it has a fast boot time.</w:t>
+        <w:t xml:space="preserve"> , we have two choices “ml.t2.medium” and “ml.t3.medium”. Both have 2 vCPU and 4 GB Memory, and as per doc “ml.t3.medium” has a slightly higher cost as it has a fast boot time.</w:t>
       </w:r>
     </w:p>
     <w:p>
@@ -903,21 +817,8 @@
           <w:sz w:val="24"/>
           <w:szCs w:val="24"/>
         </w:rPr>
-        <w:t>ml.t</w:t>
-      </w:r>
-      <w:proofErr w:type="gramStart"/>
-      <w:r>
-        <w:rPr>
-          <w:rFonts w:ascii="Times New Roman" w:eastAsia="LMRoman10" w:hAnsi="Times New Roman"/>
-          <w:b/>
-          <w:bCs/>
-          <w:color w:val="000000"/>
-          <w:sz w:val="24"/>
-          <w:szCs w:val="24"/>
-        </w:rPr>
-        <w:t>2.medium</w:t>
-      </w:r>
-      <w:proofErr w:type="gramEnd"/>
+        <w:t>ml.t2.medium</w:t>
+      </w:r>
       <w:r>
         <w:rPr>
           <w:rFonts w:ascii="Times New Roman" w:eastAsia="LMRoman10" w:hAnsi="Times New Roman"/>
@@ -1537,27 +1438,7 @@
           <w:sz w:val="24"/>
           <w:szCs w:val="24"/>
         </w:rPr>
-        <w:t>For hyperparameter tuning I used the same “ml.m</w:t>
-      </w:r>
-      <w:proofErr w:type="gramStart"/>
-      <w:r>
-        <w:rPr>
-          <w:rFonts w:ascii="Times New Roman" w:eastAsia="LMRoman10" w:hAnsi="Times New Roman"/>
-          <w:color w:val="000000"/>
-          <w:sz w:val="24"/>
-          <w:szCs w:val="24"/>
-        </w:rPr>
-        <w:t>5.xlarge</w:t>
-      </w:r>
-      <w:proofErr w:type="gramEnd"/>
-      <w:r>
-        <w:rPr>
-          <w:rFonts w:ascii="Times New Roman" w:eastAsia="LMRoman10" w:hAnsi="Times New Roman"/>
-          <w:color w:val="000000"/>
-          <w:sz w:val="24"/>
-          <w:szCs w:val="24"/>
-        </w:rPr>
-        <w:t xml:space="preserve">” </w:t>
+        <w:t xml:space="preserve">For hyperparameter tuning I used the same “ml.m5.xlarge” </w:t>
       </w:r>
       <w:proofErr w:type="spellStart"/>
       <w:r>
@@ -1599,7 +1480,6 @@
         </w:rPr>
         <w:t xml:space="preserve">Hyperparameter tuning job </w:t>
       </w:r>
-      <w:proofErr w:type="gramStart"/>
       <w:r>
         <w:rPr>
           <w:rFonts w:ascii="Times New Roman" w:eastAsia="LMRoman10" w:hAnsi="Times New Roman"/>
@@ -1617,17 +1497,7 @@
           <w:sz w:val="24"/>
           <w:szCs w:val="24"/>
         </w:rPr>
-        <w:t>max</w:t>
-      </w:r>
-      <w:proofErr w:type="gramEnd"/>
-      <w:r>
-        <w:rPr>
-          <w:rFonts w:ascii="Times New Roman" w:eastAsia="LMRoman10" w:hAnsi="Times New Roman"/>
-          <w:color w:val="000000"/>
-          <w:sz w:val="24"/>
-          <w:szCs w:val="24"/>
-        </w:rPr>
-        <w:t>_jobs</w:t>
+        <w:t>max_jobs</w:t>
       </w:r>
       <w:proofErr w:type="spellEnd"/>
       <w:r>
@@ -1835,32 +1705,14 @@
           <w:sz w:val="24"/>
           <w:szCs w:val="24"/>
         </w:rPr>
-        <w:t xml:space="preserve">However, upon training the model with the best parameters from above tuning, the model gave a </w:t>
-      </w:r>
-      <w:proofErr w:type="gramStart"/>
+        <w:t>However, upon training the model with the best parameters from above tuning, the model gave a 0 test accuracy!</w:t>
+      </w:r>
       <w:r>
         <w:rPr>
           <w:rFonts w:ascii="Times New Roman" w:hAnsi="Times New Roman" w:cs="Times New Roman"/>
           <w:sz w:val="24"/>
           <w:szCs w:val="24"/>
         </w:rPr>
-        <w:t>0 test</w:t>
-      </w:r>
-      <w:proofErr w:type="gramEnd"/>
-      <w:r>
-        <w:rPr>
-          <w:rFonts w:ascii="Times New Roman" w:hAnsi="Times New Roman" w:cs="Times New Roman"/>
-          <w:sz w:val="24"/>
-          <w:szCs w:val="24"/>
-        </w:rPr>
-        <w:t xml:space="preserve"> accuracy!</w:t>
-      </w:r>
-      <w:r>
-        <w:rPr>
-          <w:rFonts w:ascii="Times New Roman" w:hAnsi="Times New Roman" w:cs="Times New Roman"/>
-          <w:sz w:val="24"/>
-          <w:szCs w:val="24"/>
-        </w:rPr>
         <w:t xml:space="preserve"> </w:t>
       </w:r>
       <w:r>
@@ -1916,23 +1768,7 @@
           <w:sz w:val="24"/>
           <w:szCs w:val="24"/>
         </w:rPr>
-        <w:t xml:space="preserve"> = “ml.m</w:t>
-      </w:r>
-      <w:proofErr w:type="gramStart"/>
-      <w:r>
-        <w:rPr>
-          <w:sz w:val="24"/>
-          <w:szCs w:val="24"/>
-        </w:rPr>
-        <w:t>5.xlarge</w:t>
-      </w:r>
-      <w:proofErr w:type="gramEnd"/>
-      <w:r>
-        <w:rPr>
-          <w:sz w:val="24"/>
-          <w:szCs w:val="24"/>
-        </w:rPr>
-        <w:t>” to speed up the computations a bit.</w:t>
+        <w:t xml:space="preserve"> = “ml.m5.xlarge” to speed up the computations a bit.</w:t>
       </w:r>
     </w:p>
     <w:p>
@@ -2133,25 +1969,14 @@
         </w:rPr>
         <w:t xml:space="preserve"> and </w:t>
       </w:r>
-      <w:proofErr w:type="gramStart"/>
-      <w:r>
-        <w:rPr>
-          <w:b/>
-          <w:bCs/>
-          <w:sz w:val="24"/>
-          <w:szCs w:val="24"/>
-        </w:rPr>
-        <w:t>multi instance</w:t>
-      </w:r>
-      <w:proofErr w:type="gramEnd"/>
-      <w:r>
-        <w:rPr>
-          <w:b/>
-          <w:bCs/>
-          <w:sz w:val="24"/>
-          <w:szCs w:val="24"/>
-        </w:rPr>
-        <w:t xml:space="preserve"> training jobs</w:t>
+      <w:r>
+        <w:rPr>
+          <w:b/>
+          <w:bCs/>
+          <w:sz w:val="24"/>
+          <w:szCs w:val="24"/>
+        </w:rPr>
+        <w:t>multi instance training jobs</w:t>
       </w:r>
       <w:r>
         <w:rPr>
@@ -2328,6 +2153,7 @@
       <w:r>
         <w:rPr>
           <w:rStyle w:val="SubtleEmphasis"/>
+          <w:noProof/>
         </w:rPr>
         <w:drawing>
           <wp:inline distT="0" distB="0" distL="0" distR="0" wp14:anchorId="59473FD7" wp14:editId="2B7B8610">
@@ -2942,7 +2768,6 @@
         </w:rPr>
         <w:t>t</w:t>
       </w:r>
-      <w:proofErr w:type="gramStart"/>
       <w:r>
         <w:rPr>
           <w:rFonts w:ascii="Times New Roman" w:eastAsia="LMRoman10" w:hAnsi="Times New Roman"/>
@@ -2961,7 +2786,6 @@
         </w:rPr>
         <w:t>.xlarge</w:t>
       </w:r>
-      <w:proofErr w:type="gramEnd"/>
       <w:r>
         <w:rPr>
           <w:rFonts w:ascii="Times New Roman" w:eastAsia="LMRoman10" w:hAnsi="Times New Roman"/>
@@ -3248,7 +3072,6 @@
         </w:rPr>
       </w:pPr>
       <w:proofErr w:type="spellStart"/>
-      <w:proofErr w:type="gramStart"/>
       <w:r>
         <w:rPr>
           <w:rFonts w:ascii="Times New Roman" w:eastAsia="LMRoman10-Bold" w:hAnsi="Times New Roman" w:cs="Times New Roman"/>
@@ -3262,7 +3085,6 @@
         <w:t>solution.ipynb</w:t>
       </w:r>
       <w:proofErr w:type="spellEnd"/>
-      <w:proofErr w:type="gramEnd"/>
       <w:r>
         <w:rPr>
           <w:rFonts w:ascii="Times New Roman" w:eastAsia="LMRoman10-Bold" w:hAnsi="Times New Roman" w:cs="Times New Roman"/>
@@ -5094,9 +4916,9 @@
           <w:szCs w:val="19"/>
           <w:lang w:bidi="ar"/>
         </w:rPr>
-        <w:t xml:space="preserve"> operation: User: </w:t>
-      </w:r>
-      <w:proofErr w:type="gramStart"/>
+        <w:t xml:space="preserve"> operation: User: arn:aws:sts::971554148530:assumed-role/invokeEndpoint-role-gzgryuzu/invokeEndpoint is not authorized to perform: </w:t>
+      </w:r>
+      <w:proofErr w:type="spellStart"/>
       <w:r>
         <w:rPr>
           <w:rFonts w:ascii="SimSun" w:eastAsia="SimSun" w:hAnsi="SimSun" w:cs="SimSun"/>
@@ -5105,9 +4927,9 @@
           <w:szCs w:val="19"/>
           <w:lang w:bidi="ar"/>
         </w:rPr>
-        <w:t>arn:aws</w:t>
-      </w:r>
-      <w:proofErr w:type="gramEnd"/>
+        <w:t>sagemaker:InvokeEndpoint</w:t>
+      </w:r>
+      <w:proofErr w:type="spellEnd"/>
       <w:r>
         <w:rPr>
           <w:rFonts w:ascii="SimSun" w:eastAsia="SimSun" w:hAnsi="SimSun" w:cs="SimSun"/>
@@ -5116,7 +4938,7 @@
           <w:szCs w:val="19"/>
           <w:lang w:bidi="ar"/>
         </w:rPr>
-        <w:t xml:space="preserve">:sts::971554148530:assumed-role/invokeEndpoint-role-gzgryuzu/invokeEndpoint is not authorized to perform: </w:t>
+        <w:t xml:space="preserve"> on resource: arn:aws:sagemaker:us-east-1:971554148530:endpoint/pytorch-inference-2021-12-19-09-53-14-575 because no identity-based policy allows the </w:t>
       </w:r>
       <w:proofErr w:type="spellStart"/>
       <w:r>
@@ -5138,7 +4960,28 @@
           <w:szCs w:val="19"/>
           <w:lang w:bidi="ar"/>
         </w:rPr>
-        <w:t xml:space="preserve"> on resource: arn:aws:sagemaker:us-east-1:971554148530:endpoint/pytorch-inference-2021-12-19-09-53-14-575 because no identity-based policy allows the </w:t>
+        <w:t xml:space="preserve"> action",</w:t>
+      </w:r>
+    </w:p>
+    <w:p>
+      <w:pPr>
+        <w:rPr>
+          <w:rFonts w:ascii="SimSun" w:eastAsia="SimSun" w:hAnsi="SimSun" w:cs="SimSun"/>
+          <w:color w:val="000000"/>
+          <w:sz w:val="19"/>
+          <w:szCs w:val="19"/>
+          <w:lang w:bidi="ar"/>
+        </w:rPr>
+      </w:pPr>
+      <w:r>
+        <w:rPr>
+          <w:rFonts w:ascii="SimSun" w:eastAsia="SimSun" w:hAnsi="SimSun" w:cs="SimSun"/>
+          <w:color w:val="000000"/>
+          <w:sz w:val="19"/>
+          <w:szCs w:val="19"/>
+          <w:lang w:bidi="ar"/>
+        </w:rPr>
+        <w:t xml:space="preserve">  "</w:t>
       </w:r>
       <w:proofErr w:type="spellStart"/>
       <w:r>
@@ -5149,7 +4992,7 @@
           <w:szCs w:val="19"/>
           <w:lang w:bidi="ar"/>
         </w:rPr>
-        <w:t>sagemaker:InvokeEndpoint</w:t>
+        <w:t>errorType</w:t>
       </w:r>
       <w:proofErr w:type="spellEnd"/>
       <w:r>
@@ -5160,11 +5003,10 @@
           <w:szCs w:val="19"/>
           <w:lang w:bidi="ar"/>
         </w:rPr>
-        <w:t xml:space="preserve"> action",</w:t>
-      </w:r>
-    </w:p>
-    <w:p>
-      <w:pPr>
+        <w:t>": "</w:t>
+      </w:r>
+      <w:proofErr w:type="spellStart"/>
+      <w:r>
         <w:rPr>
           <w:rFonts w:ascii="SimSun" w:eastAsia="SimSun" w:hAnsi="SimSun" w:cs="SimSun"/>
           <w:color w:val="000000"/>
@@ -5172,7 +5014,9 @@
           <w:szCs w:val="19"/>
           <w:lang w:bidi="ar"/>
         </w:rPr>
-      </w:pPr>
+        <w:t>ClientError</w:t>
+      </w:r>
+      <w:proofErr w:type="spellEnd"/>
       <w:r>
         <w:rPr>
           <w:rFonts w:ascii="SimSun" w:eastAsia="SimSun" w:hAnsi="SimSun" w:cs="SimSun"/>
@@ -5181,6 +5025,27 @@
           <w:szCs w:val="19"/>
           <w:lang w:bidi="ar"/>
         </w:rPr>
+        <w:t>",</w:t>
+      </w:r>
+    </w:p>
+    <w:p>
+      <w:pPr>
+        <w:rPr>
+          <w:rFonts w:ascii="SimSun" w:eastAsia="SimSun" w:hAnsi="SimSun" w:cs="SimSun"/>
+          <w:color w:val="000000"/>
+          <w:sz w:val="19"/>
+          <w:szCs w:val="19"/>
+          <w:lang w:bidi="ar"/>
+        </w:rPr>
+      </w:pPr>
+      <w:r>
+        <w:rPr>
+          <w:rFonts w:ascii="SimSun" w:eastAsia="SimSun" w:hAnsi="SimSun" w:cs="SimSun"/>
+          <w:color w:val="000000"/>
+          <w:sz w:val="19"/>
+          <w:szCs w:val="19"/>
+          <w:lang w:bidi="ar"/>
+        </w:rPr>
         <w:t xml:space="preserve">  "</w:t>
       </w:r>
       <w:proofErr w:type="spellStart"/>
@@ -5192,7 +5057,7 @@
           <w:szCs w:val="19"/>
           <w:lang w:bidi="ar"/>
         </w:rPr>
-        <w:t>errorType</w:t>
+        <w:t>stackTrace</w:t>
       </w:r>
       <w:proofErr w:type="spellEnd"/>
       <w:r>
@@ -5203,7 +5068,29 @@
           <w:szCs w:val="19"/>
           <w:lang w:bidi="ar"/>
         </w:rPr>
-        <w:t>": "</w:t>
+        <w:t>": [</w:t>
+      </w:r>
+    </w:p>
+    <w:p>
+      <w:pPr>
+        <w:rPr>
+          <w:rFonts w:ascii="SimSun" w:eastAsia="SimSun" w:hAnsi="SimSun" w:cs="SimSun"/>
+          <w:color w:val="000000"/>
+          <w:sz w:val="19"/>
+          <w:szCs w:val="19"/>
+          <w:lang w:bidi="ar"/>
+        </w:rPr>
+      </w:pPr>
+      <w:r>
+        <w:rPr>
+          <w:rFonts w:ascii="SimSun" w:eastAsia="SimSun" w:hAnsi="SimSun" w:cs="SimSun"/>
+          <w:color w:val="000000"/>
+          <w:sz w:val="19"/>
+          <w:szCs w:val="19"/>
+          <w:lang w:bidi="ar"/>
+        </w:rPr>
+        <w:lastRenderedPageBreak/>
+        <w:t xml:space="preserve">    "  File \"/var/task/lambda_function.py\", line 25, in </w:t>
       </w:r>
       <w:proofErr w:type="spellStart"/>
       <w:r>
@@ -5214,7 +5101,7 @@
           <w:szCs w:val="19"/>
           <w:lang w:bidi="ar"/>
         </w:rPr>
-        <w:t>ClientError</w:t>
+        <w:t>lambda_handler</w:t>
       </w:r>
       <w:proofErr w:type="spellEnd"/>
       <w:r>
@@ -5225,11 +5112,10 @@
           <w:szCs w:val="19"/>
           <w:lang w:bidi="ar"/>
         </w:rPr>
-        <w:t>",</w:t>
-      </w:r>
-    </w:p>
-    <w:p>
-      <w:pPr>
+        <w:t>\n    response=</w:t>
+      </w:r>
+      <w:proofErr w:type="spellStart"/>
+      <w:r>
         <w:rPr>
           <w:rFonts w:ascii="SimSun" w:eastAsia="SimSun" w:hAnsi="SimSun" w:cs="SimSun"/>
           <w:color w:val="000000"/>
@@ -5237,7 +5123,9 @@
           <w:szCs w:val="19"/>
           <w:lang w:bidi="ar"/>
         </w:rPr>
-      </w:pPr>
+        <w:t>runtime.invoke_endpoint</w:t>
+      </w:r>
+      <w:proofErr w:type="spellEnd"/>
       <w:r>
         <w:rPr>
           <w:rFonts w:ascii="SimSun" w:eastAsia="SimSun" w:hAnsi="SimSun" w:cs="SimSun"/>
@@ -5246,7 +5134,7 @@
           <w:szCs w:val="19"/>
           <w:lang w:bidi="ar"/>
         </w:rPr>
-        <w:t xml:space="preserve">  "</w:t>
+        <w:t>(</w:t>
       </w:r>
       <w:proofErr w:type="spellStart"/>
       <w:r>
@@ -5257,7 +5145,7 @@
           <w:szCs w:val="19"/>
           <w:lang w:bidi="ar"/>
         </w:rPr>
-        <w:t>stackTrace</w:t>
+        <w:t>EndpointName</w:t>
       </w:r>
       <w:proofErr w:type="spellEnd"/>
       <w:r>
@@ -5268,11 +5156,10 @@
           <w:szCs w:val="19"/>
           <w:lang w:bidi="ar"/>
         </w:rPr>
-        <w:t>": [</w:t>
-      </w:r>
-    </w:p>
-    <w:p>
-      <w:pPr>
+        <w:t>=</w:t>
+      </w:r>
+      <w:proofErr w:type="spellStart"/>
+      <w:r>
         <w:rPr>
           <w:rFonts w:ascii="SimSun" w:eastAsia="SimSun" w:hAnsi="SimSun" w:cs="SimSun"/>
           <w:color w:val="000000"/>
@@ -5280,7 +5167,9 @@
           <w:szCs w:val="19"/>
           <w:lang w:bidi="ar"/>
         </w:rPr>
-      </w:pPr>
+        <w:t>endpoint_Name</w:t>
+      </w:r>
+      <w:proofErr w:type="spellEnd"/>
       <w:r>
         <w:rPr>
           <w:rFonts w:ascii="SimSun" w:eastAsia="SimSun" w:hAnsi="SimSun" w:cs="SimSun"/>
@@ -5289,11 +5178,11 @@
           <w:szCs w:val="19"/>
           <w:lang w:bidi="ar"/>
         </w:rPr>
-        <w:lastRenderedPageBreak/>
-        <w:t xml:space="preserve">    </w:t>
-      </w:r>
-      <w:proofErr w:type="gramStart"/>
-      <w:r>
+        <w:t>,\n",</w:t>
+      </w:r>
+    </w:p>
+    <w:p>
+      <w:pPr>
         <w:rPr>
           <w:rFonts w:ascii="SimSun" w:eastAsia="SimSun" w:hAnsi="SimSun" w:cs="SimSun"/>
           <w:color w:val="000000"/>
@@ -5301,9 +5190,7 @@
           <w:szCs w:val="19"/>
           <w:lang w:bidi="ar"/>
         </w:rPr>
-        <w:t>"  File</w:t>
-      </w:r>
-      <w:proofErr w:type="gramEnd"/>
+      </w:pPr>
       <w:r>
         <w:rPr>
           <w:rFonts w:ascii="SimSun" w:eastAsia="SimSun" w:hAnsi="SimSun" w:cs="SimSun"/>
@@ -5312,7 +5199,7 @@
           <w:szCs w:val="19"/>
           <w:lang w:bidi="ar"/>
         </w:rPr>
-        <w:t xml:space="preserve"> \"/var/task/lambda_function.py\", line 25, in </w:t>
+        <w:t xml:space="preserve">    "  File \"/var/runtime/</w:t>
       </w:r>
       <w:proofErr w:type="spellStart"/>
       <w:r>
@@ -5323,7 +5210,7 @@
           <w:szCs w:val="19"/>
           <w:lang w:bidi="ar"/>
         </w:rPr>
-        <w:t>lambda_handler</w:t>
+        <w:t>botocore</w:t>
       </w:r>
       <w:proofErr w:type="spellEnd"/>
       <w:r>
@@ -5334,7 +5221,7 @@
           <w:szCs w:val="19"/>
           <w:lang w:bidi="ar"/>
         </w:rPr>
-        <w:t>\n    response=</w:t>
+        <w:t>/client.py\", line 386, in _</w:t>
       </w:r>
       <w:proofErr w:type="spellStart"/>
       <w:r>
@@ -5345,7 +5232,7 @@
           <w:szCs w:val="19"/>
           <w:lang w:bidi="ar"/>
         </w:rPr>
-        <w:t>runtime.invoke_endpoint</w:t>
+        <w:t>api_call</w:t>
       </w:r>
       <w:proofErr w:type="spellEnd"/>
       <w:r>
@@ -5356,6 +5243,28 @@
           <w:szCs w:val="19"/>
           <w:lang w:bidi="ar"/>
         </w:rPr>
+        <w:t>\n    return self._</w:t>
+      </w:r>
+      <w:proofErr w:type="spellStart"/>
+      <w:r>
+        <w:rPr>
+          <w:rFonts w:ascii="SimSun" w:eastAsia="SimSun" w:hAnsi="SimSun" w:cs="SimSun"/>
+          <w:color w:val="000000"/>
+          <w:sz w:val="19"/>
+          <w:szCs w:val="19"/>
+          <w:lang w:bidi="ar"/>
+        </w:rPr>
+        <w:t>make_api_call</w:t>
+      </w:r>
+      <w:proofErr w:type="spellEnd"/>
+      <w:r>
+        <w:rPr>
+          <w:rFonts w:ascii="SimSun" w:eastAsia="SimSun" w:hAnsi="SimSun" w:cs="SimSun"/>
+          <w:color w:val="000000"/>
+          <w:sz w:val="19"/>
+          <w:szCs w:val="19"/>
+          <w:lang w:bidi="ar"/>
+        </w:rPr>
         <w:t>(</w:t>
       </w:r>
       <w:proofErr w:type="spellStart"/>
@@ -5367,7 +5276,7 @@
           <w:szCs w:val="19"/>
           <w:lang w:bidi="ar"/>
         </w:rPr>
-        <w:t>EndpointName</w:t>
+        <w:t>operation_name</w:t>
       </w:r>
       <w:proofErr w:type="spellEnd"/>
       <w:r>
@@ -5378,7 +5287,7 @@
           <w:szCs w:val="19"/>
           <w:lang w:bidi="ar"/>
         </w:rPr>
-        <w:t>=</w:t>
+        <w:t xml:space="preserve">, </w:t>
       </w:r>
       <w:proofErr w:type="spellStart"/>
       <w:r>
@@ -5389,7 +5298,7 @@
           <w:szCs w:val="19"/>
           <w:lang w:bidi="ar"/>
         </w:rPr>
-        <w:t>endpoint_Name</w:t>
+        <w:t>kwargs</w:t>
       </w:r>
       <w:proofErr w:type="spellEnd"/>
       <w:r>
@@ -5400,7 +5309,7 @@
           <w:szCs w:val="19"/>
           <w:lang w:bidi="ar"/>
         </w:rPr>
-        <w:t>,\n",</w:t>
+        <w:t>)\n",</w:t>
       </w:r>
     </w:p>
     <w:p>
@@ -5421,182 +5330,7 @@
           <w:szCs w:val="19"/>
           <w:lang w:bidi="ar"/>
         </w:rPr>
-        <w:t xml:space="preserve">    </w:t>
-      </w:r>
-      <w:proofErr w:type="gramStart"/>
-      <w:r>
-        <w:rPr>
-          <w:rFonts w:ascii="SimSun" w:eastAsia="SimSun" w:hAnsi="SimSun" w:cs="SimSun"/>
-          <w:color w:val="000000"/>
-          <w:sz w:val="19"/>
-          <w:szCs w:val="19"/>
-          <w:lang w:bidi="ar"/>
-        </w:rPr>
-        <w:t>"  File</w:t>
-      </w:r>
-      <w:proofErr w:type="gramEnd"/>
-      <w:r>
-        <w:rPr>
-          <w:rFonts w:ascii="SimSun" w:eastAsia="SimSun" w:hAnsi="SimSun" w:cs="SimSun"/>
-          <w:color w:val="000000"/>
-          <w:sz w:val="19"/>
-          <w:szCs w:val="19"/>
-          <w:lang w:bidi="ar"/>
-        </w:rPr>
-        <w:t xml:space="preserve"> \"/var/runtime/</w:t>
-      </w:r>
-      <w:proofErr w:type="spellStart"/>
-      <w:r>
-        <w:rPr>
-          <w:rFonts w:ascii="SimSun" w:eastAsia="SimSun" w:hAnsi="SimSun" w:cs="SimSun"/>
-          <w:color w:val="000000"/>
-          <w:sz w:val="19"/>
-          <w:szCs w:val="19"/>
-          <w:lang w:bidi="ar"/>
-        </w:rPr>
-        <w:t>botocore</w:t>
-      </w:r>
-      <w:proofErr w:type="spellEnd"/>
-      <w:r>
-        <w:rPr>
-          <w:rFonts w:ascii="SimSun" w:eastAsia="SimSun" w:hAnsi="SimSun" w:cs="SimSun"/>
-          <w:color w:val="000000"/>
-          <w:sz w:val="19"/>
-          <w:szCs w:val="19"/>
-          <w:lang w:bidi="ar"/>
-        </w:rPr>
-        <w:t>/client.py\", line 386, in _</w:t>
-      </w:r>
-      <w:proofErr w:type="spellStart"/>
-      <w:r>
-        <w:rPr>
-          <w:rFonts w:ascii="SimSun" w:eastAsia="SimSun" w:hAnsi="SimSun" w:cs="SimSun"/>
-          <w:color w:val="000000"/>
-          <w:sz w:val="19"/>
-          <w:szCs w:val="19"/>
-          <w:lang w:bidi="ar"/>
-        </w:rPr>
-        <w:t>api_call</w:t>
-      </w:r>
-      <w:proofErr w:type="spellEnd"/>
-      <w:r>
-        <w:rPr>
-          <w:rFonts w:ascii="SimSun" w:eastAsia="SimSun" w:hAnsi="SimSun" w:cs="SimSun"/>
-          <w:color w:val="000000"/>
-          <w:sz w:val="19"/>
-          <w:szCs w:val="19"/>
-          <w:lang w:bidi="ar"/>
-        </w:rPr>
-        <w:t>\n    return self._</w:t>
-      </w:r>
-      <w:proofErr w:type="spellStart"/>
-      <w:r>
-        <w:rPr>
-          <w:rFonts w:ascii="SimSun" w:eastAsia="SimSun" w:hAnsi="SimSun" w:cs="SimSun"/>
-          <w:color w:val="000000"/>
-          <w:sz w:val="19"/>
-          <w:szCs w:val="19"/>
-          <w:lang w:bidi="ar"/>
-        </w:rPr>
-        <w:t>make_api_call</w:t>
-      </w:r>
-      <w:proofErr w:type="spellEnd"/>
-      <w:r>
-        <w:rPr>
-          <w:rFonts w:ascii="SimSun" w:eastAsia="SimSun" w:hAnsi="SimSun" w:cs="SimSun"/>
-          <w:color w:val="000000"/>
-          <w:sz w:val="19"/>
-          <w:szCs w:val="19"/>
-          <w:lang w:bidi="ar"/>
-        </w:rPr>
-        <w:t>(</w:t>
-      </w:r>
-      <w:proofErr w:type="spellStart"/>
-      <w:r>
-        <w:rPr>
-          <w:rFonts w:ascii="SimSun" w:eastAsia="SimSun" w:hAnsi="SimSun" w:cs="SimSun"/>
-          <w:color w:val="000000"/>
-          <w:sz w:val="19"/>
-          <w:szCs w:val="19"/>
-          <w:lang w:bidi="ar"/>
-        </w:rPr>
-        <w:t>operation_name</w:t>
-      </w:r>
-      <w:proofErr w:type="spellEnd"/>
-      <w:r>
-        <w:rPr>
-          <w:rFonts w:ascii="SimSun" w:eastAsia="SimSun" w:hAnsi="SimSun" w:cs="SimSun"/>
-          <w:color w:val="000000"/>
-          <w:sz w:val="19"/>
-          <w:szCs w:val="19"/>
-          <w:lang w:bidi="ar"/>
-        </w:rPr>
-        <w:t xml:space="preserve">, </w:t>
-      </w:r>
-      <w:proofErr w:type="spellStart"/>
-      <w:r>
-        <w:rPr>
-          <w:rFonts w:ascii="SimSun" w:eastAsia="SimSun" w:hAnsi="SimSun" w:cs="SimSun"/>
-          <w:color w:val="000000"/>
-          <w:sz w:val="19"/>
-          <w:szCs w:val="19"/>
-          <w:lang w:bidi="ar"/>
-        </w:rPr>
-        <w:t>kwargs</w:t>
-      </w:r>
-      <w:proofErr w:type="spellEnd"/>
-      <w:r>
-        <w:rPr>
-          <w:rFonts w:ascii="SimSun" w:eastAsia="SimSun" w:hAnsi="SimSun" w:cs="SimSun"/>
-          <w:color w:val="000000"/>
-          <w:sz w:val="19"/>
-          <w:szCs w:val="19"/>
-          <w:lang w:bidi="ar"/>
-        </w:rPr>
-        <w:t>)\n",</w:t>
-      </w:r>
-    </w:p>
-    <w:p>
-      <w:pPr>
-        <w:rPr>
-          <w:rFonts w:ascii="SimSun" w:eastAsia="SimSun" w:hAnsi="SimSun" w:cs="SimSun"/>
-          <w:color w:val="000000"/>
-          <w:sz w:val="19"/>
-          <w:szCs w:val="19"/>
-          <w:lang w:bidi="ar"/>
-        </w:rPr>
-      </w:pPr>
-      <w:r>
-        <w:rPr>
-          <w:rFonts w:ascii="SimSun" w:eastAsia="SimSun" w:hAnsi="SimSun" w:cs="SimSun"/>
-          <w:color w:val="000000"/>
-          <w:sz w:val="19"/>
-          <w:szCs w:val="19"/>
-          <w:lang w:bidi="ar"/>
-        </w:rPr>
-        <w:t xml:space="preserve">    </w:t>
-      </w:r>
-      <w:proofErr w:type="gramStart"/>
-      <w:r>
-        <w:rPr>
-          <w:rFonts w:ascii="SimSun" w:eastAsia="SimSun" w:hAnsi="SimSun" w:cs="SimSun"/>
-          <w:color w:val="000000"/>
-          <w:sz w:val="19"/>
-          <w:szCs w:val="19"/>
-          <w:lang w:bidi="ar"/>
-        </w:rPr>
-        <w:t>"  File</w:t>
-      </w:r>
-      <w:proofErr w:type="gramEnd"/>
-      <w:r>
-        <w:rPr>
-          <w:rFonts w:ascii="SimSun" w:eastAsia="SimSun" w:hAnsi="SimSun" w:cs="SimSun"/>
-          <w:color w:val="000000"/>
-          <w:sz w:val="19"/>
-          <w:szCs w:val="19"/>
-          <w:lang w:bidi="ar"/>
-        </w:rPr>
-        <w:t xml:space="preserve"> \"/var/runtime/</w:t>
+        <w:t xml:space="preserve">    "  File \"/var/runtime/</w:t>
       </w:r>
       <w:proofErr w:type="spellStart"/>
       <w:r>
@@ -5971,29 +5705,7 @@
           <w:szCs w:val="22"/>
           <w:lang w:bidi="ar"/>
         </w:rPr>
-        <w:t xml:space="preserve"> policy role to the lambda </w:t>
-      </w:r>
-      <w:proofErr w:type="gramStart"/>
-      <w:r>
-        <w:rPr>
-          <w:rFonts w:ascii="Times New Roman" w:eastAsia="LMRoman10" w:hAnsi="Times New Roman" w:cs="Times New Roman"/>
-          <w:color w:val="000000"/>
-          <w:sz w:val="22"/>
-          <w:szCs w:val="22"/>
-          <w:lang w:bidi="ar"/>
-        </w:rPr>
-        <w:t>functions</w:t>
-      </w:r>
-      <w:proofErr w:type="gramEnd"/>
-      <w:r>
-        <w:rPr>
-          <w:rFonts w:ascii="Times New Roman" w:eastAsia="LMRoman10" w:hAnsi="Times New Roman" w:cs="Times New Roman"/>
-          <w:color w:val="000000"/>
-          <w:sz w:val="22"/>
-          <w:szCs w:val="22"/>
-          <w:lang w:bidi="ar"/>
-        </w:rPr>
-        <w:t xml:space="preserve"> role.</w:t>
+        <w:t xml:space="preserve"> policy role to the lambda functions role.</w:t>
       </w:r>
     </w:p>
     <w:p>
@@ -6236,7 +5948,6 @@
           <w:szCs w:val="22"/>
         </w:rPr>
       </w:pPr>
-      <w:proofErr w:type="gramStart"/>
       <w:r>
         <w:rPr>
           <w:rFonts w:ascii="Times New Roman" w:eastAsia="LMRoman10" w:hAnsi="Times New Roman" w:cs="Times New Roman"/>
@@ -6245,9 +5956,8 @@
           <w:szCs w:val="22"/>
           <w:lang w:bidi="ar"/>
         </w:rPr>
-        <w:t>( Please</w:t>
-      </w:r>
-      <w:proofErr w:type="gramEnd"/>
+        <w:t>( Please not</w:t>
+      </w:r>
       <w:r>
         <w:rPr>
           <w:rFonts w:ascii="Times New Roman" w:eastAsia="LMRoman10" w:hAnsi="Times New Roman" w:cs="Times New Roman"/>
@@ -6256,7 +5966,7 @@
           <w:szCs w:val="22"/>
           <w:lang w:bidi="ar"/>
         </w:rPr>
-        <w:t xml:space="preserve"> not</w:t>
+        <w:t>e</w:t>
       </w:r>
       <w:r>
         <w:rPr>
@@ -6266,39 +5976,7 @@
           <w:szCs w:val="22"/>
           <w:lang w:bidi="ar"/>
         </w:rPr>
-        <w:t>e</w:t>
-      </w:r>
-      <w:r>
-        <w:rPr>
-          <w:rFonts w:ascii="Times New Roman" w:eastAsia="LMRoman10" w:hAnsi="Times New Roman" w:cs="Times New Roman"/>
-          <w:color w:val="000000"/>
-          <w:sz w:val="22"/>
-          <w:szCs w:val="22"/>
-          <w:lang w:bidi="ar"/>
-        </w:rPr>
-        <w:t xml:space="preserve"> that there are 133 dog breed and not 33 as mentioned in the project instructions. </w:t>
-      </w:r>
-      <w:proofErr w:type="gramStart"/>
-      <w:r>
-        <w:rPr>
-          <w:rFonts w:ascii="Times New Roman" w:eastAsia="LMRoman10" w:hAnsi="Times New Roman" w:cs="Times New Roman"/>
-          <w:color w:val="000000"/>
-          <w:sz w:val="22"/>
-          <w:szCs w:val="22"/>
-          <w:lang w:bidi="ar"/>
-        </w:rPr>
-        <w:t>So</w:t>
-      </w:r>
-      <w:proofErr w:type="gramEnd"/>
-      <w:r>
-        <w:rPr>
-          <w:rFonts w:ascii="Times New Roman" w:eastAsia="LMRoman10" w:hAnsi="Times New Roman" w:cs="Times New Roman"/>
-          <w:color w:val="000000"/>
-          <w:sz w:val="22"/>
-          <w:szCs w:val="22"/>
-          <w:lang w:bidi="ar"/>
-        </w:rPr>
-        <w:t xml:space="preserve"> we do expect there to be around 133 elements in the re</w:t>
+        <w:t xml:space="preserve"> that there are 133 dog breed and not 33 as mentioned in the project instructions. So we do expect there to be around 133 elements in the re</w:t>
       </w:r>
       <w:r>
         <w:rPr>
@@ -6523,9 +6201,30 @@
           <w:szCs w:val="19"/>
           <w:lang w:bidi="ar"/>
         </w:rPr>
+        <w:t xml:space="preserve">  "type-result": "&lt;class 'str'&gt;",</w:t>
+      </w:r>
+    </w:p>
+    <w:p>
+      <w:pPr>
+        <w:rPr>
+          <w:rFonts w:ascii="SimSun" w:eastAsia="SimSun" w:hAnsi="SimSun" w:cs="SimSun"/>
+          <w:color w:val="000000"/>
+          <w:sz w:val="19"/>
+          <w:szCs w:val="19"/>
+          <w:lang w:bidi="ar"/>
+        </w:rPr>
+      </w:pPr>
+      <w:r>
+        <w:rPr>
+          <w:rFonts w:ascii="SimSun" w:eastAsia="SimSun" w:hAnsi="SimSun" w:cs="SimSun"/>
+          <w:color w:val="000000"/>
+          <w:sz w:val="19"/>
+          <w:szCs w:val="19"/>
+          <w:lang w:bidi="ar"/>
+        </w:rPr>
         <w:t xml:space="preserve">  "</w:t>
       </w:r>
-      <w:proofErr w:type="gramStart"/>
+      <w:proofErr w:type="spellStart"/>
       <w:r>
         <w:rPr>
           <w:rFonts w:ascii="SimSun" w:eastAsia="SimSun" w:hAnsi="SimSun" w:cs="SimSun"/>
@@ -6534,9 +6233,9 @@
           <w:szCs w:val="19"/>
           <w:lang w:bidi="ar"/>
         </w:rPr>
-        <w:t>type</w:t>
-      </w:r>
-      <w:proofErr w:type="gramEnd"/>
+        <w:t>COntent</w:t>
+      </w:r>
+      <w:proofErr w:type="spellEnd"/>
       <w:r>
         <w:rPr>
           <w:rFonts w:ascii="SimSun" w:eastAsia="SimSun" w:hAnsi="SimSun" w:cs="SimSun"/>
@@ -6545,11 +6244,10 @@
           <w:szCs w:val="19"/>
           <w:lang w:bidi="ar"/>
         </w:rPr>
-        <w:t>-result": "&lt;class 'str'&gt;",</w:t>
-      </w:r>
-    </w:p>
-    <w:p>
-      <w:pPr>
+        <w:t>-Type-In": "&lt;__main__.</w:t>
+      </w:r>
+      <w:proofErr w:type="spellStart"/>
+      <w:r>
         <w:rPr>
           <w:rFonts w:ascii="SimSun" w:eastAsia="SimSun" w:hAnsi="SimSun" w:cs="SimSun"/>
           <w:color w:val="000000"/>
@@ -6557,63 +6255,9 @@
           <w:szCs w:val="19"/>
           <w:lang w:bidi="ar"/>
         </w:rPr>
-      </w:pPr>
-      <w:r>
-        <w:rPr>
-          <w:rFonts w:ascii="SimSun" w:eastAsia="SimSun" w:hAnsi="SimSun" w:cs="SimSun"/>
-          <w:color w:val="000000"/>
-          <w:sz w:val="19"/>
-          <w:szCs w:val="19"/>
-          <w:lang w:bidi="ar"/>
-        </w:rPr>
-        <w:t xml:space="preserve">  "</w:t>
-      </w:r>
-      <w:proofErr w:type="spellStart"/>
-      <w:r>
-        <w:rPr>
-          <w:rFonts w:ascii="SimSun" w:eastAsia="SimSun" w:hAnsi="SimSun" w:cs="SimSun"/>
-          <w:color w:val="000000"/>
-          <w:sz w:val="19"/>
-          <w:szCs w:val="19"/>
-          <w:lang w:bidi="ar"/>
-        </w:rPr>
-        <w:t>COntent</w:t>
+        <w:t>LambdaContext</w:t>
       </w:r>
       <w:proofErr w:type="spellEnd"/>
-      <w:r>
-        <w:rPr>
-          <w:rFonts w:ascii="SimSun" w:eastAsia="SimSun" w:hAnsi="SimSun" w:cs="SimSun"/>
-          <w:color w:val="000000"/>
-          <w:sz w:val="19"/>
-          <w:szCs w:val="19"/>
-          <w:lang w:bidi="ar"/>
-        </w:rPr>
-        <w:t>-Type-In": "&lt;__main_</w:t>
-      </w:r>
-      <w:proofErr w:type="gramStart"/>
-      <w:r>
-        <w:rPr>
-          <w:rFonts w:ascii="SimSun" w:eastAsia="SimSun" w:hAnsi="SimSun" w:cs="SimSun"/>
-          <w:color w:val="000000"/>
-          <w:sz w:val="19"/>
-          <w:szCs w:val="19"/>
-          <w:lang w:bidi="ar"/>
-        </w:rPr>
-        <w:t>_.</w:t>
-      </w:r>
-      <w:proofErr w:type="spellStart"/>
-      <w:r>
-        <w:rPr>
-          <w:rFonts w:ascii="SimSun" w:eastAsia="SimSun" w:hAnsi="SimSun" w:cs="SimSun"/>
-          <w:color w:val="000000"/>
-          <w:sz w:val="19"/>
-          <w:szCs w:val="19"/>
-          <w:lang w:bidi="ar"/>
-        </w:rPr>
-        <w:t>LambdaContext</w:t>
-      </w:r>
-      <w:proofErr w:type="spellEnd"/>
-      <w:proofErr w:type="gramEnd"/>
       <w:r>
         <w:rPr>
           <w:rFonts w:ascii="SimSun" w:eastAsia="SimSun" w:hAnsi="SimSun" w:cs="SimSun"/>
@@ -7321,6 +6965,63 @@
           <w:szCs w:val="24"/>
         </w:rPr>
         <w:t>that the account's root user does not employ MFA</w:t>
+      </w:r>
+    </w:p>
+    <w:p>
+      <w:pPr>
+        <w:pStyle w:val="ListParagraph"/>
+        <w:numPr>
+          <w:ilvl w:val="0"/>
+          <w:numId w:val="15"/>
+        </w:numPr>
+        <w:rPr>
+          <w:rFonts w:ascii="Times New Roman" w:eastAsia="LMRoman10" w:hAnsi="Times New Roman"/>
+          <w:color w:val="000000"/>
+          <w:sz w:val="24"/>
+          <w:szCs w:val="24"/>
+        </w:rPr>
+      </w:pPr>
+      <w:r>
+        <w:rPr>
+          <w:rFonts w:ascii="Times New Roman" w:eastAsia="LMRoman10" w:hAnsi="Times New Roman"/>
+          <w:color w:val="000000"/>
+          <w:sz w:val="24"/>
+          <w:szCs w:val="24"/>
+        </w:rPr>
+        <w:t xml:space="preserve">Looking at the IAM roles that are currently active, all the roles seems to be necessary and also most of the roles have been added on a </w:t>
+      </w:r>
+      <w:r>
+        <w:rPr>
+          <w:rFonts w:ascii="Times New Roman" w:eastAsia="LMRoman10" w:hAnsi="Times New Roman"/>
+          <w:color w:val="000000"/>
+          <w:sz w:val="24"/>
+          <w:szCs w:val="24"/>
+        </w:rPr>
+        <w:t>per need basis.</w:t>
+      </w:r>
+    </w:p>
+    <w:p>
+      <w:pPr>
+        <w:pStyle w:val="ListParagraph"/>
+        <w:numPr>
+          <w:ilvl w:val="0"/>
+          <w:numId w:val="15"/>
+        </w:numPr>
+        <w:rPr>
+          <w:rFonts w:ascii="Times New Roman" w:eastAsia="LMRoman10" w:hAnsi="Times New Roman"/>
+          <w:color w:val="000000"/>
+          <w:sz w:val="24"/>
+          <w:szCs w:val="24"/>
+        </w:rPr>
+      </w:pPr>
+      <w:r>
+        <w:rPr>
+          <w:rFonts w:ascii="Times New Roman" w:eastAsia="LMRoman10" w:hAnsi="Times New Roman"/>
+          <w:color w:val="000000"/>
+          <w:sz w:val="24"/>
+          <w:szCs w:val="24"/>
+        </w:rPr>
+        <w:t>However, we need to keep an eye on the roles dashboard to make sure only relevant roles absolutely necessary for currently active projects , are the only roles that are in active state to prevent unauthorized accesses.</w:t>
       </w:r>
     </w:p>
     <w:p>
@@ -7710,7 +7411,6 @@
           <w:szCs w:val="28"/>
           <w:lang w:bidi="ar"/>
         </w:rPr>
-        <w:lastRenderedPageBreak/>
         <w:t xml:space="preserve">Concurrency and </w:t>
       </w:r>
       <w:r>
@@ -8277,6 +7977,7 @@
         <w:rPr>
           <w:noProof/>
         </w:rPr>
+        <w:lastRenderedPageBreak/>
         <w:drawing>
           <wp:inline distT="0" distB="0" distL="0" distR="0" wp14:anchorId="03B8D654" wp14:editId="3B3E076A">
             <wp:extent cx="6147340" cy="1580083"/>
@@ -8426,7 +8127,6 @@
           <w:szCs w:val="24"/>
           <w:lang w:bidi="ar"/>
         </w:rPr>
-        <w:lastRenderedPageBreak/>
         <w:t>For adding config for auto-scaling we have added the below configs:</w:t>
       </w:r>
       <w:r>
@@ -8638,6 +8338,7 @@
           <w:szCs w:val="19"/>
           <w:lang w:bidi="ar"/>
         </w:rPr>
+        <w:lastRenderedPageBreak/>
         <w:tab/>
       </w:r>
       <w:r>

</xml_diff>